<commit_message>
Added more content to sprint 2 report
</commit_message>
<xml_diff>
--- a/documents/Sprint 2 Report.docx
+++ b/documents/Sprint 2 Report.docx
@@ -23,6 +23,57 @@
       <w:r>
         <w:t xml:space="preserve">We </w:t>
       </w:r>
+      <w:r>
+        <w:t>have four main user stories left on our product backlog.</w:t>
+      </w:r>
+    </w:p>
+    <w:p>
+      <w:pPr>
+        <w:pStyle w:val="ListParagraph"/>
+        <w:numPr>
+          <w:ilvl w:val="0"/>
+          <w:numId w:val="3"/>
+        </w:numPr>
+      </w:pPr>
+      <w:r>
+        <w:t>Program and configure Raspberry Pi to act as midi sequencer for lights</w:t>
+      </w:r>
+    </w:p>
+    <w:p>
+      <w:pPr>
+        <w:pStyle w:val="ListParagraph"/>
+        <w:numPr>
+          <w:ilvl w:val="0"/>
+          <w:numId w:val="3"/>
+        </w:numPr>
+      </w:pPr>
+      <w:r>
+        <w:t>Develop and implement iPhone app to interface with controller to control lights and music</w:t>
+      </w:r>
+    </w:p>
+    <w:p>
+      <w:pPr>
+        <w:pStyle w:val="ListParagraph"/>
+        <w:numPr>
+          <w:ilvl w:val="0"/>
+          <w:numId w:val="3"/>
+        </w:numPr>
+      </w:pPr>
+      <w:r>
+        <w:t>Design display case for electronic components</w:t>
+      </w:r>
+    </w:p>
+    <w:p>
+      <w:pPr>
+        <w:pStyle w:val="ListParagraph"/>
+        <w:numPr>
+          <w:ilvl w:val="0"/>
+          <w:numId w:val="3"/>
+        </w:numPr>
+      </w:pPr>
+      <w:r>
+        <w:t>Have the display case made and assembled.</w:t>
+      </w:r>
     </w:p>
     <w:p>
       <w:pPr>
@@ -36,92 +87,189 @@
       <w:r>
         <w:t xml:space="preserve">We were able to burn down </w:t>
       </w:r>
+      <w:r>
+        <w:t>our entire</w:t>
+      </w:r>
+      <w:r>
+        <w:t xml:space="preserve"> sprint 2 </w:t>
+      </w:r>
       <w:proofErr w:type="gramStart"/>
       <w:r>
-        <w:t>all of our</w:t>
+        <w:t>backlog</w:t>
       </w:r>
       <w:proofErr w:type="gramEnd"/>
       <w:r>
-        <w:t xml:space="preserve"> sprint 2 backlog.  </w:t>
+        <w:t>.</w:t>
+      </w:r>
+    </w:p>
+    <w:p>
+      <w:pPr>
+        <w:pStyle w:val="ListParagraph"/>
+        <w:numPr>
+          <w:ilvl w:val="0"/>
+          <w:numId w:val="2"/>
+        </w:numPr>
+      </w:pPr>
+      <w:r>
+        <w:t xml:space="preserve">Assemble (solder) and connect </w:t>
+      </w:r>
+      <w:proofErr w:type="spellStart"/>
+      <w:r>
+        <w:t>renard</w:t>
+      </w:r>
+      <w:proofErr w:type="spellEnd"/>
+      <w:r>
+        <w:t xml:space="preserve"> controller and SSR’s</w:t>
+      </w:r>
+    </w:p>
+    <w:p>
+      <w:pPr>
+        <w:pStyle w:val="ListParagraph"/>
+        <w:numPr>
+          <w:ilvl w:val="0"/>
+          <w:numId w:val="2"/>
+        </w:numPr>
+      </w:pPr>
+      <w:r>
+        <w:t>Develop iPhone app Prototype GUI</w:t>
+      </w:r>
+    </w:p>
+    <w:p>
+      <w:pPr>
+        <w:pStyle w:val="ListParagraph"/>
+        <w:numPr>
+          <w:ilvl w:val="0"/>
+          <w:numId w:val="2"/>
+        </w:numPr>
+      </w:pPr>
+      <w:r>
+        <w:t>Develop prototype which switches lights on and off using predefined sequence</w:t>
+      </w:r>
+    </w:p>
+    <w:p>
+      <w:pPr>
+        <w:pStyle w:val="ListParagraph"/>
+        <w:numPr>
+          <w:ilvl w:val="0"/>
+          <w:numId w:val="2"/>
+        </w:numPr>
+      </w:pPr>
+      <w:r>
+        <w:t xml:space="preserve">Implement </w:t>
+      </w:r>
+      <w:proofErr w:type="spellStart"/>
+      <w:r>
+        <w:t>renard</w:t>
+      </w:r>
+      <w:proofErr w:type="spellEnd"/>
+      <w:r>
+        <w:t xml:space="preserve"> serial protocol</w:t>
+      </w:r>
+    </w:p>
+    <w:p>
+      <w:pPr>
+        <w:pStyle w:val="ListParagraph"/>
+        <w:numPr>
+          <w:ilvl w:val="0"/>
+          <w:numId w:val="2"/>
+        </w:numPr>
+      </w:pPr>
+      <w:r>
+        <w:t>Purchase extension cords</w:t>
+      </w:r>
+    </w:p>
+    <w:p>
+      <w:pPr>
+        <w:pStyle w:val="ListParagraph"/>
+        <w:numPr>
+          <w:ilvl w:val="0"/>
+          <w:numId w:val="2"/>
+        </w:numPr>
+      </w:pPr>
+      <w:r>
+        <w:t>Purchase Christmas Lights</w:t>
+      </w:r>
+    </w:p>
+    <w:p>
+      <w:pPr>
+        <w:pStyle w:val="Heading1"/>
+      </w:pPr>
+      <w:r>
+        <w:t>Prototypes</w:t>
+      </w:r>
+    </w:p>
+    <w:p>
+      <w:pPr>
+        <w:pStyle w:val="Heading2"/>
+      </w:pPr>
+      <w:proofErr w:type="gramStart"/>
+      <w:r>
+        <w:t>iPhone</w:t>
+      </w:r>
+      <w:proofErr w:type="gramEnd"/>
+      <w:r>
+        <w:t xml:space="preserve"> App Prototype</w:t>
+      </w:r>
+    </w:p>
+    <w:p/>
+    <w:p>
+      <w:pPr>
+        <w:pStyle w:val="Heading2"/>
+      </w:pPr>
+      <w:r>
+        <w:t>Christmas Light Controller Prototype</w:t>
+      </w:r>
+    </w:p>
+    <w:p/>
+    <w:p>
+      <w:pPr>
+        <w:pStyle w:val="Heading1"/>
+      </w:pPr>
+      <w:r>
+        <w:lastRenderedPageBreak/>
+        <w:t>Activities</w:t>
+      </w:r>
+    </w:p>
+    <w:p>
+      <w:pPr>
+        <w:pStyle w:val="Heading2"/>
+      </w:pPr>
+      <w:r>
+        <w:t>Meetings</w:t>
+      </w:r>
+    </w:p>
+    <w:p/>
+    <w:p>
+      <w:pPr>
+        <w:pStyle w:val="Heading2"/>
+      </w:pPr>
+      <w:r>
+        <w:t>Research &amp; Design</w:t>
+      </w:r>
+    </w:p>
+    <w:p/>
+    <w:p>
+      <w:pPr>
+        <w:pStyle w:val="Heading2"/>
+      </w:pPr>
+      <w:r>
+        <w:t>Development</w:t>
+      </w:r>
+    </w:p>
+    <w:p/>
+    <w:p>
+      <w:pPr>
+        <w:pStyle w:val="Heading2"/>
+      </w:pPr>
+      <w:r>
+        <w:t>Hardware Assembly</w:t>
       </w:r>
       <w:bookmarkStart w:id="0" w:name="_GoBack"/>
       <w:bookmarkEnd w:id="0"/>
     </w:p>
-    <w:p>
-      <w:pPr>
-        <w:pStyle w:val="Heading1"/>
-      </w:pPr>
-      <w:r>
-        <w:t>Prototypes</w:t>
-      </w:r>
-    </w:p>
-    <w:p>
-      <w:pPr>
-        <w:pStyle w:val="Heading2"/>
-      </w:pPr>
-      <w:proofErr w:type="gramStart"/>
-      <w:r>
-        <w:t>iPhone</w:t>
-      </w:r>
-      <w:proofErr w:type="gramEnd"/>
-      <w:r>
-        <w:t xml:space="preserve"> App Prototype</w:t>
-      </w:r>
-    </w:p>
     <w:p/>
-    <w:p>
-      <w:pPr>
-        <w:pStyle w:val="Heading2"/>
-      </w:pPr>
-      <w:r>
-        <w:t>Christmas Light Controller Prototype</w:t>
-      </w:r>
-    </w:p>
-    <w:p/>
-    <w:p>
-      <w:pPr>
-        <w:pStyle w:val="Heading1"/>
-      </w:pPr>
-      <w:r>
-        <w:t>Activities</w:t>
-      </w:r>
-    </w:p>
-    <w:p>
-      <w:pPr>
-        <w:pStyle w:val="Heading2"/>
-      </w:pPr>
-      <w:r>
-        <w:t>Meetings</w:t>
-      </w:r>
-    </w:p>
-    <w:p/>
-    <w:p>
-      <w:pPr>
-        <w:pStyle w:val="Heading2"/>
-      </w:pPr>
-      <w:r>
-        <w:t>Research &amp; Design</w:t>
-      </w:r>
-    </w:p>
-    <w:p/>
-    <w:p>
-      <w:pPr>
-        <w:pStyle w:val="Heading2"/>
-      </w:pPr>
-      <w:r>
-        <w:t>Development</w:t>
-      </w:r>
-    </w:p>
-    <w:p/>
-    <w:p>
-      <w:pPr>
-        <w:pStyle w:val="Heading2"/>
-      </w:pPr>
-      <w:r>
-        <w:t>Hardware Assembly</w:t>
-      </w:r>
-    </w:p>
     <w:sectPr>
+      <w:headerReference w:type="default" r:id="rId8"/>
       <w:pgSz w:w="12240" w:h="15840"/>
       <w:pgMar w:top="1440" w:right="1440" w:bottom="1440" w:left="1440" w:header="720" w:footer="720" w:gutter="0"/>
       <w:cols w:space="720"/>
@@ -129,6 +277,449 @@
     </w:sectPr>
   </w:body>
 </w:document>
+</file>
+
+<file path=word/endnotes.xml><?xml version="1.0" encoding="utf-8"?>
+<w:endnotes xmlns:wpc="http://schemas.microsoft.com/office/word/2010/wordprocessingCanvas" xmlns:mc="http://schemas.openxmlformats.org/markup-compatibility/2006" xmlns:o="urn:schemas-microsoft-com:office:office" xmlns:r="http://schemas.openxmlformats.org/officeDocument/2006/relationships" xmlns:m="http://schemas.openxmlformats.org/officeDocument/2006/math" xmlns:v="urn:schemas-microsoft-com:vml" xmlns:wp14="http://schemas.microsoft.com/office/word/2010/wordprocessingDrawing" xmlns:wp="http://schemas.openxmlformats.org/drawingml/2006/wordprocessingDrawing" xmlns:w10="urn:schemas-microsoft-com:office:word" xmlns:w="http://schemas.openxmlformats.org/wordprocessingml/2006/main" xmlns:w14="http://schemas.microsoft.com/office/word/2010/wordml" xmlns:wpg="http://schemas.microsoft.com/office/word/2010/wordprocessingGroup" xmlns:wpi="http://schemas.microsoft.com/office/word/2010/wordprocessingInk" xmlns:wne="http://schemas.microsoft.com/office/word/2006/wordml" xmlns:wps="http://schemas.microsoft.com/office/word/2010/wordprocessingShape" mc:Ignorable="w14 wp14">
+  <w:endnote w:type="separator" w:id="-1">
+    <w:p>
+      <w:pPr>
+        <w:spacing w:after="0" w:line="240" w:lineRule="auto"/>
+      </w:pPr>
+      <w:r>
+        <w:separator/>
+      </w:r>
+    </w:p>
+  </w:endnote>
+  <w:endnote w:type="continuationSeparator" w:id="0">
+    <w:p>
+      <w:pPr>
+        <w:spacing w:after="0" w:line="240" w:lineRule="auto"/>
+      </w:pPr>
+      <w:r>
+        <w:continuationSeparator/>
+      </w:r>
+    </w:p>
+  </w:endnote>
+</w:endnotes>
+</file>
+
+<file path=word/footnotes.xml><?xml version="1.0" encoding="utf-8"?>
+<w:footnotes xmlns:wpc="http://schemas.microsoft.com/office/word/2010/wordprocessingCanvas" xmlns:mc="http://schemas.openxmlformats.org/markup-compatibility/2006" xmlns:o="urn:schemas-microsoft-com:office:office" xmlns:r="http://schemas.openxmlformats.org/officeDocument/2006/relationships" xmlns:m="http://schemas.openxmlformats.org/officeDocument/2006/math" xmlns:v="urn:schemas-microsoft-com:vml" xmlns:wp14="http://schemas.microsoft.com/office/word/2010/wordprocessingDrawing" xmlns:wp="http://schemas.openxmlformats.org/drawingml/2006/wordprocessingDrawing" xmlns:w10="urn:schemas-microsoft-com:office:word" xmlns:w="http://schemas.openxmlformats.org/wordprocessingml/2006/main" xmlns:w14="http://schemas.microsoft.com/office/word/2010/wordml" xmlns:wpg="http://schemas.microsoft.com/office/word/2010/wordprocessingGroup" xmlns:wpi="http://schemas.microsoft.com/office/word/2010/wordprocessingInk" xmlns:wne="http://schemas.microsoft.com/office/word/2006/wordml" xmlns:wps="http://schemas.microsoft.com/office/word/2010/wordprocessingShape" mc:Ignorable="w14 wp14">
+  <w:footnote w:type="separator" w:id="-1">
+    <w:p>
+      <w:pPr>
+        <w:spacing w:after="0" w:line="240" w:lineRule="auto"/>
+      </w:pPr>
+      <w:r>
+        <w:separator/>
+      </w:r>
+    </w:p>
+  </w:footnote>
+  <w:footnote w:type="continuationSeparator" w:id="0">
+    <w:p>
+      <w:pPr>
+        <w:spacing w:after="0" w:line="240" w:lineRule="auto"/>
+      </w:pPr>
+      <w:r>
+        <w:continuationSeparator/>
+      </w:r>
+    </w:p>
+  </w:footnote>
+</w:footnotes>
+</file>
+
+<file path=word/header1.xml><?xml version="1.0" encoding="utf-8"?>
+<w:hdr xmlns:wpc="http://schemas.microsoft.com/office/word/2010/wordprocessingCanvas" xmlns:mc="http://schemas.openxmlformats.org/markup-compatibility/2006" xmlns:o="urn:schemas-microsoft-com:office:office" xmlns:r="http://schemas.openxmlformats.org/officeDocument/2006/relationships" xmlns:m="http://schemas.openxmlformats.org/officeDocument/2006/math" xmlns:v="urn:schemas-microsoft-com:vml" xmlns:wp14="http://schemas.microsoft.com/office/word/2010/wordprocessingDrawing" xmlns:wp="http://schemas.openxmlformats.org/drawingml/2006/wordprocessingDrawing" xmlns:w10="urn:schemas-microsoft-com:office:word" xmlns:w="http://schemas.openxmlformats.org/wordprocessingml/2006/main" xmlns:w14="http://schemas.microsoft.com/office/word/2010/wordml" xmlns:wpg="http://schemas.microsoft.com/office/word/2010/wordprocessingGroup" xmlns:wpi="http://schemas.microsoft.com/office/word/2010/wordprocessingInk" xmlns:wne="http://schemas.microsoft.com/office/word/2006/wordml" xmlns:wps="http://schemas.microsoft.com/office/word/2010/wordprocessingShape" mc:Ignorable="w14 wp14">
+  <w:p>
+    <w:pPr>
+      <w:pStyle w:val="Header"/>
+    </w:pPr>
+    <w:r>
+      <w:t xml:space="preserve">Jordan Doell &amp; Austin Wentz </w:t>
+    </w:r>
+    <w:r>
+      <w:ptab w:relativeTo="margin" w:alignment="center" w:leader="none"/>
+    </w:r>
+    <w:r>
+      <w:ptab w:relativeTo="margin" w:alignment="right" w:leader="none"/>
+    </w:r>
+    <w:r>
+      <w:fldChar w:fldCharType="begin"/>
+    </w:r>
+    <w:r>
+      <w:instrText xml:space="preserve"> PAGE   \* MERGEFORMAT </w:instrText>
+    </w:r>
+    <w:r>
+      <w:fldChar w:fldCharType="separate"/>
+    </w:r>
+    <w:r>
+      <w:rPr>
+        <w:noProof/>
+      </w:rPr>
+      <w:t>1</w:t>
+    </w:r>
+    <w:r>
+      <w:rPr>
+        <w:noProof/>
+      </w:rPr>
+      <w:fldChar w:fldCharType="end"/>
+    </w:r>
+  </w:p>
+</w:hdr>
+</file>
+
+<file path=word/numbering.xml><?xml version="1.0" encoding="utf-8"?>
+<w:numbering xmlns:wpc="http://schemas.microsoft.com/office/word/2010/wordprocessingCanvas" xmlns:mc="http://schemas.openxmlformats.org/markup-compatibility/2006" xmlns:o="urn:schemas-microsoft-com:office:office" xmlns:r="http://schemas.openxmlformats.org/officeDocument/2006/relationships" xmlns:m="http://schemas.openxmlformats.org/officeDocument/2006/math" xmlns:v="urn:schemas-microsoft-com:vml" xmlns:wp14="http://schemas.microsoft.com/office/word/2010/wordprocessingDrawing" xmlns:wp="http://schemas.openxmlformats.org/drawingml/2006/wordprocessingDrawing" xmlns:w10="urn:schemas-microsoft-com:office:word" xmlns:w="http://schemas.openxmlformats.org/wordprocessingml/2006/main" xmlns:w14="http://schemas.microsoft.com/office/word/2010/wordml" xmlns:wpg="http://schemas.microsoft.com/office/word/2010/wordprocessingGroup" xmlns:wpi="http://schemas.microsoft.com/office/word/2010/wordprocessingInk" xmlns:wne="http://schemas.microsoft.com/office/word/2006/wordml" xmlns:wps="http://schemas.microsoft.com/office/word/2010/wordprocessingShape" mc:Ignorable="w14 wp14">
+  <w:abstractNum w:abstractNumId="0">
+    <w:nsid w:val="45B45853"/>
+    <w:multiLevelType w:val="hybridMultilevel"/>
+    <w:tmpl w:val="5F52367E"/>
+    <w:lvl w:ilvl="0" w:tplc="04090001">
+      <w:start w:val="1"/>
+      <w:numFmt w:val="bullet"/>
+      <w:lvlText w:val=""/>
+      <w:lvlJc w:val="left"/>
+      <w:pPr>
+        <w:ind w:left="720" w:hanging="360"/>
+      </w:pPr>
+      <w:rPr>
+        <w:rFonts w:ascii="Symbol" w:hAnsi="Symbol" w:hint="default"/>
+      </w:rPr>
+    </w:lvl>
+    <w:lvl w:ilvl="1" w:tplc="04090003" w:tentative="1">
+      <w:start w:val="1"/>
+      <w:numFmt w:val="bullet"/>
+      <w:lvlText w:val="o"/>
+      <w:lvlJc w:val="left"/>
+      <w:pPr>
+        <w:ind w:left="1440" w:hanging="360"/>
+      </w:pPr>
+      <w:rPr>
+        <w:rFonts w:ascii="Courier New" w:hAnsi="Courier New" w:cs="Courier New" w:hint="default"/>
+      </w:rPr>
+    </w:lvl>
+    <w:lvl w:ilvl="2" w:tplc="04090005" w:tentative="1">
+      <w:start w:val="1"/>
+      <w:numFmt w:val="bullet"/>
+      <w:lvlText w:val=""/>
+      <w:lvlJc w:val="left"/>
+      <w:pPr>
+        <w:ind w:left="2160" w:hanging="360"/>
+      </w:pPr>
+      <w:rPr>
+        <w:rFonts w:ascii="Wingdings" w:hAnsi="Wingdings" w:hint="default"/>
+      </w:rPr>
+    </w:lvl>
+    <w:lvl w:ilvl="3" w:tplc="04090001" w:tentative="1">
+      <w:start w:val="1"/>
+      <w:numFmt w:val="bullet"/>
+      <w:lvlText w:val=""/>
+      <w:lvlJc w:val="left"/>
+      <w:pPr>
+        <w:ind w:left="2880" w:hanging="360"/>
+      </w:pPr>
+      <w:rPr>
+        <w:rFonts w:ascii="Symbol" w:hAnsi="Symbol" w:hint="default"/>
+      </w:rPr>
+    </w:lvl>
+    <w:lvl w:ilvl="4" w:tplc="04090003" w:tentative="1">
+      <w:start w:val="1"/>
+      <w:numFmt w:val="bullet"/>
+      <w:lvlText w:val="o"/>
+      <w:lvlJc w:val="left"/>
+      <w:pPr>
+        <w:ind w:left="3600" w:hanging="360"/>
+      </w:pPr>
+      <w:rPr>
+        <w:rFonts w:ascii="Courier New" w:hAnsi="Courier New" w:cs="Courier New" w:hint="default"/>
+      </w:rPr>
+    </w:lvl>
+    <w:lvl w:ilvl="5" w:tplc="04090005" w:tentative="1">
+      <w:start w:val="1"/>
+      <w:numFmt w:val="bullet"/>
+      <w:lvlText w:val=""/>
+      <w:lvlJc w:val="left"/>
+      <w:pPr>
+        <w:ind w:left="4320" w:hanging="360"/>
+      </w:pPr>
+      <w:rPr>
+        <w:rFonts w:ascii="Wingdings" w:hAnsi="Wingdings" w:hint="default"/>
+      </w:rPr>
+    </w:lvl>
+    <w:lvl w:ilvl="6" w:tplc="04090001" w:tentative="1">
+      <w:start w:val="1"/>
+      <w:numFmt w:val="bullet"/>
+      <w:lvlText w:val=""/>
+      <w:lvlJc w:val="left"/>
+      <w:pPr>
+        <w:ind w:left="5040" w:hanging="360"/>
+      </w:pPr>
+      <w:rPr>
+        <w:rFonts w:ascii="Symbol" w:hAnsi="Symbol" w:hint="default"/>
+      </w:rPr>
+    </w:lvl>
+    <w:lvl w:ilvl="7" w:tplc="04090003" w:tentative="1">
+      <w:start w:val="1"/>
+      <w:numFmt w:val="bullet"/>
+      <w:lvlText w:val="o"/>
+      <w:lvlJc w:val="left"/>
+      <w:pPr>
+        <w:ind w:left="5760" w:hanging="360"/>
+      </w:pPr>
+      <w:rPr>
+        <w:rFonts w:ascii="Courier New" w:hAnsi="Courier New" w:cs="Courier New" w:hint="default"/>
+      </w:rPr>
+    </w:lvl>
+    <w:lvl w:ilvl="8" w:tplc="04090005" w:tentative="1">
+      <w:start w:val="1"/>
+      <w:numFmt w:val="bullet"/>
+      <w:lvlText w:val=""/>
+      <w:lvlJc w:val="left"/>
+      <w:pPr>
+        <w:ind w:left="6480" w:hanging="360"/>
+      </w:pPr>
+      <w:rPr>
+        <w:rFonts w:ascii="Wingdings" w:hAnsi="Wingdings" w:hint="default"/>
+      </w:rPr>
+    </w:lvl>
+  </w:abstractNum>
+  <w:abstractNum w:abstractNumId="1">
+    <w:nsid w:val="45E773C6"/>
+    <w:multiLevelType w:val="hybridMultilevel"/>
+    <w:tmpl w:val="6ADC0EDA"/>
+    <w:lvl w:ilvl="0" w:tplc="04090001">
+      <w:start w:val="1"/>
+      <w:numFmt w:val="bullet"/>
+      <w:lvlText w:val=""/>
+      <w:lvlJc w:val="left"/>
+      <w:pPr>
+        <w:ind w:left="720" w:hanging="360"/>
+      </w:pPr>
+      <w:rPr>
+        <w:rFonts w:ascii="Symbol" w:hAnsi="Symbol" w:hint="default"/>
+      </w:rPr>
+    </w:lvl>
+    <w:lvl w:ilvl="1" w:tplc="04090003" w:tentative="1">
+      <w:start w:val="1"/>
+      <w:numFmt w:val="bullet"/>
+      <w:lvlText w:val="o"/>
+      <w:lvlJc w:val="left"/>
+      <w:pPr>
+        <w:ind w:left="1440" w:hanging="360"/>
+      </w:pPr>
+      <w:rPr>
+        <w:rFonts w:ascii="Courier New" w:hAnsi="Courier New" w:cs="Courier New" w:hint="default"/>
+      </w:rPr>
+    </w:lvl>
+    <w:lvl w:ilvl="2" w:tplc="04090005" w:tentative="1">
+      <w:start w:val="1"/>
+      <w:numFmt w:val="bullet"/>
+      <w:lvlText w:val=""/>
+      <w:lvlJc w:val="left"/>
+      <w:pPr>
+        <w:ind w:left="2160" w:hanging="360"/>
+      </w:pPr>
+      <w:rPr>
+        <w:rFonts w:ascii="Wingdings" w:hAnsi="Wingdings" w:hint="default"/>
+      </w:rPr>
+    </w:lvl>
+    <w:lvl w:ilvl="3" w:tplc="04090001" w:tentative="1">
+      <w:start w:val="1"/>
+      <w:numFmt w:val="bullet"/>
+      <w:lvlText w:val=""/>
+      <w:lvlJc w:val="left"/>
+      <w:pPr>
+        <w:ind w:left="2880" w:hanging="360"/>
+      </w:pPr>
+      <w:rPr>
+        <w:rFonts w:ascii="Symbol" w:hAnsi="Symbol" w:hint="default"/>
+      </w:rPr>
+    </w:lvl>
+    <w:lvl w:ilvl="4" w:tplc="04090003" w:tentative="1">
+      <w:start w:val="1"/>
+      <w:numFmt w:val="bullet"/>
+      <w:lvlText w:val="o"/>
+      <w:lvlJc w:val="left"/>
+      <w:pPr>
+        <w:ind w:left="3600" w:hanging="360"/>
+      </w:pPr>
+      <w:rPr>
+        <w:rFonts w:ascii="Courier New" w:hAnsi="Courier New" w:cs="Courier New" w:hint="default"/>
+      </w:rPr>
+    </w:lvl>
+    <w:lvl w:ilvl="5" w:tplc="04090005" w:tentative="1">
+      <w:start w:val="1"/>
+      <w:numFmt w:val="bullet"/>
+      <w:lvlText w:val=""/>
+      <w:lvlJc w:val="left"/>
+      <w:pPr>
+        <w:ind w:left="4320" w:hanging="360"/>
+      </w:pPr>
+      <w:rPr>
+        <w:rFonts w:ascii="Wingdings" w:hAnsi="Wingdings" w:hint="default"/>
+      </w:rPr>
+    </w:lvl>
+    <w:lvl w:ilvl="6" w:tplc="04090001" w:tentative="1">
+      <w:start w:val="1"/>
+      <w:numFmt w:val="bullet"/>
+      <w:lvlText w:val=""/>
+      <w:lvlJc w:val="left"/>
+      <w:pPr>
+        <w:ind w:left="5040" w:hanging="360"/>
+      </w:pPr>
+      <w:rPr>
+        <w:rFonts w:ascii="Symbol" w:hAnsi="Symbol" w:hint="default"/>
+      </w:rPr>
+    </w:lvl>
+    <w:lvl w:ilvl="7" w:tplc="04090003" w:tentative="1">
+      <w:start w:val="1"/>
+      <w:numFmt w:val="bullet"/>
+      <w:lvlText w:val="o"/>
+      <w:lvlJc w:val="left"/>
+      <w:pPr>
+        <w:ind w:left="5760" w:hanging="360"/>
+      </w:pPr>
+      <w:rPr>
+        <w:rFonts w:ascii="Courier New" w:hAnsi="Courier New" w:cs="Courier New" w:hint="default"/>
+      </w:rPr>
+    </w:lvl>
+    <w:lvl w:ilvl="8" w:tplc="04090005" w:tentative="1">
+      <w:start w:val="1"/>
+      <w:numFmt w:val="bullet"/>
+      <w:lvlText w:val=""/>
+      <w:lvlJc w:val="left"/>
+      <w:pPr>
+        <w:ind w:left="6480" w:hanging="360"/>
+      </w:pPr>
+      <w:rPr>
+        <w:rFonts w:ascii="Wingdings" w:hAnsi="Wingdings" w:hint="default"/>
+      </w:rPr>
+    </w:lvl>
+  </w:abstractNum>
+  <w:abstractNum w:abstractNumId="2">
+    <w:nsid w:val="6B0152B1"/>
+    <w:multiLevelType w:val="hybridMultilevel"/>
+    <w:tmpl w:val="3C26F7CA"/>
+    <w:lvl w:ilvl="0" w:tplc="04090001">
+      <w:start w:val="1"/>
+      <w:numFmt w:val="bullet"/>
+      <w:lvlText w:val=""/>
+      <w:lvlJc w:val="left"/>
+      <w:pPr>
+        <w:ind w:left="720" w:hanging="360"/>
+      </w:pPr>
+      <w:rPr>
+        <w:rFonts w:ascii="Symbol" w:hAnsi="Symbol" w:hint="default"/>
+      </w:rPr>
+    </w:lvl>
+    <w:lvl w:ilvl="1" w:tplc="04090003" w:tentative="1">
+      <w:start w:val="1"/>
+      <w:numFmt w:val="bullet"/>
+      <w:lvlText w:val="o"/>
+      <w:lvlJc w:val="left"/>
+      <w:pPr>
+        <w:ind w:left="1440" w:hanging="360"/>
+      </w:pPr>
+      <w:rPr>
+        <w:rFonts w:ascii="Courier New" w:hAnsi="Courier New" w:cs="Courier New" w:hint="default"/>
+      </w:rPr>
+    </w:lvl>
+    <w:lvl w:ilvl="2" w:tplc="04090005" w:tentative="1">
+      <w:start w:val="1"/>
+      <w:numFmt w:val="bullet"/>
+      <w:lvlText w:val=""/>
+      <w:lvlJc w:val="left"/>
+      <w:pPr>
+        <w:ind w:left="2160" w:hanging="360"/>
+      </w:pPr>
+      <w:rPr>
+        <w:rFonts w:ascii="Wingdings" w:hAnsi="Wingdings" w:hint="default"/>
+      </w:rPr>
+    </w:lvl>
+    <w:lvl w:ilvl="3" w:tplc="04090001" w:tentative="1">
+      <w:start w:val="1"/>
+      <w:numFmt w:val="bullet"/>
+      <w:lvlText w:val=""/>
+      <w:lvlJc w:val="left"/>
+      <w:pPr>
+        <w:ind w:left="2880" w:hanging="360"/>
+      </w:pPr>
+      <w:rPr>
+        <w:rFonts w:ascii="Symbol" w:hAnsi="Symbol" w:hint="default"/>
+      </w:rPr>
+    </w:lvl>
+    <w:lvl w:ilvl="4" w:tplc="04090003" w:tentative="1">
+      <w:start w:val="1"/>
+      <w:numFmt w:val="bullet"/>
+      <w:lvlText w:val="o"/>
+      <w:lvlJc w:val="left"/>
+      <w:pPr>
+        <w:ind w:left="3600" w:hanging="360"/>
+      </w:pPr>
+      <w:rPr>
+        <w:rFonts w:ascii="Courier New" w:hAnsi="Courier New" w:cs="Courier New" w:hint="default"/>
+      </w:rPr>
+    </w:lvl>
+    <w:lvl w:ilvl="5" w:tplc="04090005" w:tentative="1">
+      <w:start w:val="1"/>
+      <w:numFmt w:val="bullet"/>
+      <w:lvlText w:val=""/>
+      <w:lvlJc w:val="left"/>
+      <w:pPr>
+        <w:ind w:left="4320" w:hanging="360"/>
+      </w:pPr>
+      <w:rPr>
+        <w:rFonts w:ascii="Wingdings" w:hAnsi="Wingdings" w:hint="default"/>
+      </w:rPr>
+    </w:lvl>
+    <w:lvl w:ilvl="6" w:tplc="04090001" w:tentative="1">
+      <w:start w:val="1"/>
+      <w:numFmt w:val="bullet"/>
+      <w:lvlText w:val=""/>
+      <w:lvlJc w:val="left"/>
+      <w:pPr>
+        <w:ind w:left="5040" w:hanging="360"/>
+      </w:pPr>
+      <w:rPr>
+        <w:rFonts w:ascii="Symbol" w:hAnsi="Symbol" w:hint="default"/>
+      </w:rPr>
+    </w:lvl>
+    <w:lvl w:ilvl="7" w:tplc="04090003" w:tentative="1">
+      <w:start w:val="1"/>
+      <w:numFmt w:val="bullet"/>
+      <w:lvlText w:val="o"/>
+      <w:lvlJc w:val="left"/>
+      <w:pPr>
+        <w:ind w:left="5760" w:hanging="360"/>
+      </w:pPr>
+      <w:rPr>
+        <w:rFonts w:ascii="Courier New" w:hAnsi="Courier New" w:cs="Courier New" w:hint="default"/>
+      </w:rPr>
+    </w:lvl>
+    <w:lvl w:ilvl="8" w:tplc="04090005" w:tentative="1">
+      <w:start w:val="1"/>
+      <w:numFmt w:val="bullet"/>
+      <w:lvlText w:val=""/>
+      <w:lvlJc w:val="left"/>
+      <w:pPr>
+        <w:ind w:left="6480" w:hanging="360"/>
+      </w:pPr>
+      <w:rPr>
+        <w:rFonts w:ascii="Wingdings" w:hAnsi="Wingdings" w:hint="default"/>
+      </w:rPr>
+    </w:lvl>
+  </w:abstractNum>
+  <w:num w:numId="1">
+    <w:abstractNumId w:val="0"/>
+  </w:num>
+  <w:num w:numId="2">
+    <w:abstractNumId w:val="1"/>
+  </w:num>
+  <w:num w:numId="3">
+    <w:abstractNumId w:val="2"/>
+  </w:num>
+</w:numbering>
 </file>
 
 <file path=word/styles.xml><?xml version="1.0" encoding="utf-8"?>
@@ -435,6 +1026,91 @@
       <w:szCs w:val="26"/>
     </w:rPr>
   </w:style>
+  <w:style w:type="paragraph" w:styleId="ListParagraph">
+    <w:name w:val="List Paragraph"/>
+    <w:basedOn w:val="Normal"/>
+    <w:uiPriority w:val="34"/>
+    <w:qFormat/>
+    <w:rsid w:val="006136F5"/>
+    <w:pPr>
+      <w:ind w:left="720"/>
+      <w:contextualSpacing/>
+    </w:pPr>
+  </w:style>
+  <w:style w:type="paragraph" w:styleId="Header">
+    <w:name w:val="header"/>
+    <w:basedOn w:val="Normal"/>
+    <w:link w:val="HeaderChar"/>
+    <w:uiPriority w:val="99"/>
+    <w:unhideWhenUsed/>
+    <w:rsid w:val="00CE66A2"/>
+    <w:pPr>
+      <w:tabs>
+        <w:tab w:val="center" w:pos="4680"/>
+        <w:tab w:val="right" w:pos="9360"/>
+      </w:tabs>
+      <w:spacing w:after="0" w:line="240" w:lineRule="auto"/>
+    </w:pPr>
+  </w:style>
+  <w:style w:type="character" w:customStyle="1" w:styleId="HeaderChar">
+    <w:name w:val="Header Char"/>
+    <w:basedOn w:val="DefaultParagraphFont"/>
+    <w:link w:val="Header"/>
+    <w:uiPriority w:val="99"/>
+    <w:rsid w:val="00CE66A2"/>
+  </w:style>
+  <w:style w:type="paragraph" w:styleId="Footer">
+    <w:name w:val="footer"/>
+    <w:basedOn w:val="Normal"/>
+    <w:link w:val="FooterChar"/>
+    <w:uiPriority w:val="99"/>
+    <w:unhideWhenUsed/>
+    <w:rsid w:val="00CE66A2"/>
+    <w:pPr>
+      <w:tabs>
+        <w:tab w:val="center" w:pos="4680"/>
+        <w:tab w:val="right" w:pos="9360"/>
+      </w:tabs>
+      <w:spacing w:after="0" w:line="240" w:lineRule="auto"/>
+    </w:pPr>
+  </w:style>
+  <w:style w:type="character" w:customStyle="1" w:styleId="FooterChar">
+    <w:name w:val="Footer Char"/>
+    <w:basedOn w:val="DefaultParagraphFont"/>
+    <w:link w:val="Footer"/>
+    <w:uiPriority w:val="99"/>
+    <w:rsid w:val="00CE66A2"/>
+  </w:style>
+  <w:style w:type="paragraph" w:styleId="BalloonText">
+    <w:name w:val="Balloon Text"/>
+    <w:basedOn w:val="Normal"/>
+    <w:link w:val="BalloonTextChar"/>
+    <w:uiPriority w:val="99"/>
+    <w:semiHidden/>
+    <w:unhideWhenUsed/>
+    <w:rsid w:val="00CE66A2"/>
+    <w:pPr>
+      <w:spacing w:after="0" w:line="240" w:lineRule="auto"/>
+    </w:pPr>
+    <w:rPr>
+      <w:rFonts w:ascii="Tahoma" w:hAnsi="Tahoma" w:cs="Tahoma"/>
+      <w:sz w:val="16"/>
+      <w:szCs w:val="16"/>
+    </w:rPr>
+  </w:style>
+  <w:style w:type="character" w:customStyle="1" w:styleId="BalloonTextChar">
+    <w:name w:val="Balloon Text Char"/>
+    <w:basedOn w:val="DefaultParagraphFont"/>
+    <w:link w:val="BalloonText"/>
+    <w:uiPriority w:val="99"/>
+    <w:semiHidden/>
+    <w:rsid w:val="00CE66A2"/>
+    <w:rPr>
+      <w:rFonts w:ascii="Tahoma" w:hAnsi="Tahoma" w:cs="Tahoma"/>
+      <w:sz w:val="16"/>
+      <w:szCs w:val="16"/>
+    </w:rPr>
+  </w:style>
 </w:styles>
 </file>
 
@@ -740,6 +1416,91 @@
       <w:color w:val="4F81BD" w:themeColor="accent1"/>
       <w:sz w:val="26"/>
       <w:szCs w:val="26"/>
+    </w:rPr>
+  </w:style>
+  <w:style w:type="paragraph" w:styleId="ListParagraph">
+    <w:name w:val="List Paragraph"/>
+    <w:basedOn w:val="Normal"/>
+    <w:uiPriority w:val="34"/>
+    <w:qFormat/>
+    <w:rsid w:val="006136F5"/>
+    <w:pPr>
+      <w:ind w:left="720"/>
+      <w:contextualSpacing/>
+    </w:pPr>
+  </w:style>
+  <w:style w:type="paragraph" w:styleId="Header">
+    <w:name w:val="header"/>
+    <w:basedOn w:val="Normal"/>
+    <w:link w:val="HeaderChar"/>
+    <w:uiPriority w:val="99"/>
+    <w:unhideWhenUsed/>
+    <w:rsid w:val="00CE66A2"/>
+    <w:pPr>
+      <w:tabs>
+        <w:tab w:val="center" w:pos="4680"/>
+        <w:tab w:val="right" w:pos="9360"/>
+      </w:tabs>
+      <w:spacing w:after="0" w:line="240" w:lineRule="auto"/>
+    </w:pPr>
+  </w:style>
+  <w:style w:type="character" w:customStyle="1" w:styleId="HeaderChar">
+    <w:name w:val="Header Char"/>
+    <w:basedOn w:val="DefaultParagraphFont"/>
+    <w:link w:val="Header"/>
+    <w:uiPriority w:val="99"/>
+    <w:rsid w:val="00CE66A2"/>
+  </w:style>
+  <w:style w:type="paragraph" w:styleId="Footer">
+    <w:name w:val="footer"/>
+    <w:basedOn w:val="Normal"/>
+    <w:link w:val="FooterChar"/>
+    <w:uiPriority w:val="99"/>
+    <w:unhideWhenUsed/>
+    <w:rsid w:val="00CE66A2"/>
+    <w:pPr>
+      <w:tabs>
+        <w:tab w:val="center" w:pos="4680"/>
+        <w:tab w:val="right" w:pos="9360"/>
+      </w:tabs>
+      <w:spacing w:after="0" w:line="240" w:lineRule="auto"/>
+    </w:pPr>
+  </w:style>
+  <w:style w:type="character" w:customStyle="1" w:styleId="FooterChar">
+    <w:name w:val="Footer Char"/>
+    <w:basedOn w:val="DefaultParagraphFont"/>
+    <w:link w:val="Footer"/>
+    <w:uiPriority w:val="99"/>
+    <w:rsid w:val="00CE66A2"/>
+  </w:style>
+  <w:style w:type="paragraph" w:styleId="BalloonText">
+    <w:name w:val="Balloon Text"/>
+    <w:basedOn w:val="Normal"/>
+    <w:link w:val="BalloonTextChar"/>
+    <w:uiPriority w:val="99"/>
+    <w:semiHidden/>
+    <w:unhideWhenUsed/>
+    <w:rsid w:val="00CE66A2"/>
+    <w:pPr>
+      <w:spacing w:after="0" w:line="240" w:lineRule="auto"/>
+    </w:pPr>
+    <w:rPr>
+      <w:rFonts w:ascii="Tahoma" w:hAnsi="Tahoma" w:cs="Tahoma"/>
+      <w:sz w:val="16"/>
+      <w:szCs w:val="16"/>
+    </w:rPr>
+  </w:style>
+  <w:style w:type="character" w:customStyle="1" w:styleId="BalloonTextChar">
+    <w:name w:val="Balloon Text Char"/>
+    <w:basedOn w:val="DefaultParagraphFont"/>
+    <w:link w:val="BalloonText"/>
+    <w:uiPriority w:val="99"/>
+    <w:semiHidden/>
+    <w:rsid w:val="00CE66A2"/>
+    <w:rPr>
+      <w:rFonts w:ascii="Tahoma" w:hAnsi="Tahoma" w:cs="Tahoma"/>
+      <w:sz w:val="16"/>
+      <w:szCs w:val="16"/>
     </w:rPr>
   </w:style>
 </w:styles>

</xml_diff>